<commit_message>
Wijzigingen gelijkgetrokken met requirementsanalyse. Zie schuingedrukte tekst voor de gewijzigde requirements.
</commit_message>
<xml_diff>
--- a/2324 semester 1/Studentenhandleiding Showcase.docx
+++ b/2324 semester 1/Studentenhandleiding Showcase.docx
@@ -343,7 +343,7 @@
           <w:r>
             <w:fldChar w:fldCharType="separate"/>
           </w:r>
-          <w:hyperlink w:anchor="_Toc139548281" w:history="1">
+          <w:hyperlink w:anchor="_Toc146033933" w:history="1">
             <w:r>
               <w:rPr>
                 <w:rStyle w:val="Hyperlink"/>
@@ -370,7 +370,7 @@
                 <w:noProof/>
                 <w:webHidden/>
               </w:rPr>
-              <w:instrText xml:space="preserve"> PAGEREF _Toc139548281 \h </w:instrText>
+              <w:instrText xml:space="preserve"> PAGEREF _Toc146033933 \h </w:instrText>
             </w:r>
             <w:r>
               <w:rPr>
@@ -416,7 +416,7 @@
               <w14:ligatures w14:val="standardContextual"/>
             </w:rPr>
           </w:pPr>
-          <w:hyperlink w:anchor="_Toc139548282" w:history="1">
+          <w:hyperlink w:anchor="_Toc146033934" w:history="1">
             <w:r>
               <w:rPr>
                 <w:rStyle w:val="Hyperlink"/>
@@ -460,7 +460,7 @@
                 <w:noProof/>
                 <w:webHidden/>
               </w:rPr>
-              <w:instrText xml:space="preserve"> PAGEREF _Toc139548282 \h </w:instrText>
+              <w:instrText xml:space="preserve"> PAGEREF _Toc146033934 \h </w:instrText>
             </w:r>
             <w:r>
               <w:rPr>
@@ -506,7 +506,7 @@
               <w14:ligatures w14:val="standardContextual"/>
             </w:rPr>
           </w:pPr>
-          <w:hyperlink w:anchor="_Toc139548283" w:history="1">
+          <w:hyperlink w:anchor="_Toc146033935" w:history="1">
             <w:r>
               <w:rPr>
                 <w:rStyle w:val="Hyperlink"/>
@@ -550,7 +550,7 @@
                 <w:noProof/>
                 <w:webHidden/>
               </w:rPr>
-              <w:instrText xml:space="preserve"> PAGEREF _Toc139548283 \h </w:instrText>
+              <w:instrText xml:space="preserve"> PAGEREF _Toc146033935 \h </w:instrText>
             </w:r>
             <w:r>
               <w:rPr>
@@ -596,7 +596,7 @@
               <w14:ligatures w14:val="standardContextual"/>
             </w:rPr>
           </w:pPr>
-          <w:hyperlink w:anchor="_Toc139548284" w:history="1">
+          <w:hyperlink w:anchor="_Toc146033936" w:history="1">
             <w:r>
               <w:rPr>
                 <w:rStyle w:val="Hyperlink"/>
@@ -640,7 +640,7 @@
                 <w:noProof/>
                 <w:webHidden/>
               </w:rPr>
-              <w:instrText xml:space="preserve"> PAGEREF _Toc139548284 \h </w:instrText>
+              <w:instrText xml:space="preserve"> PAGEREF _Toc146033936 \h </w:instrText>
             </w:r>
             <w:r>
               <w:rPr>
@@ -686,7 +686,7 @@
               <w14:ligatures w14:val="standardContextual"/>
             </w:rPr>
           </w:pPr>
-          <w:hyperlink w:anchor="_Toc139548285" w:history="1">
+          <w:hyperlink w:anchor="_Toc146033937" w:history="1">
             <w:r>
               <w:rPr>
                 <w:rStyle w:val="Hyperlink"/>
@@ -730,7 +730,7 @@
                 <w:noProof/>
                 <w:webHidden/>
               </w:rPr>
-              <w:instrText xml:space="preserve"> PAGEREF _Toc139548285 \h </w:instrText>
+              <w:instrText xml:space="preserve"> PAGEREF _Toc146033937 \h </w:instrText>
             </w:r>
             <w:r>
               <w:rPr>
@@ -776,7 +776,7 @@
               <w14:ligatures w14:val="standardContextual"/>
             </w:rPr>
           </w:pPr>
-          <w:hyperlink w:anchor="_Toc139548286" w:history="1">
+          <w:hyperlink w:anchor="_Toc146033938" w:history="1">
             <w:r>
               <w:rPr>
                 <w:rStyle w:val="Hyperlink"/>
@@ -820,7 +820,7 @@
                 <w:noProof/>
                 <w:webHidden/>
               </w:rPr>
-              <w:instrText xml:space="preserve"> PAGEREF _Toc139548286 \h </w:instrText>
+              <w:instrText xml:space="preserve"> PAGEREF _Toc146033938 \h </w:instrText>
             </w:r>
             <w:r>
               <w:rPr>
@@ -866,7 +866,7 @@
               <w14:ligatures w14:val="standardContextual"/>
             </w:rPr>
           </w:pPr>
-          <w:hyperlink w:anchor="_Toc139548287" w:history="1">
+          <w:hyperlink w:anchor="_Toc146033939" w:history="1">
             <w:r>
               <w:rPr>
                 <w:rStyle w:val="Hyperlink"/>
@@ -910,7 +910,7 @@
                 <w:noProof/>
                 <w:webHidden/>
               </w:rPr>
-              <w:instrText xml:space="preserve"> PAGEREF _Toc139548287 \h </w:instrText>
+              <w:instrText xml:space="preserve"> PAGEREF _Toc146033939 \h </w:instrText>
             </w:r>
             <w:r>
               <w:rPr>
@@ -956,7 +956,7 @@
               <w14:ligatures w14:val="standardContextual"/>
             </w:rPr>
           </w:pPr>
-          <w:hyperlink w:anchor="_Toc139548288" w:history="1">
+          <w:hyperlink w:anchor="_Toc146033940" w:history="1">
             <w:r>
               <w:rPr>
                 <w:rStyle w:val="Hyperlink"/>
@@ -1000,7 +1000,7 @@
                 <w:noProof/>
                 <w:webHidden/>
               </w:rPr>
-              <w:instrText xml:space="preserve"> PAGEREF _Toc139548288 \h </w:instrText>
+              <w:instrText xml:space="preserve"> PAGEREF _Toc146033940 \h </w:instrText>
             </w:r>
             <w:r>
               <w:rPr>
@@ -1046,7 +1046,7 @@
               <w14:ligatures w14:val="standardContextual"/>
             </w:rPr>
           </w:pPr>
-          <w:hyperlink w:anchor="_Toc139548289" w:history="1">
+          <w:hyperlink w:anchor="_Toc146033941" w:history="1">
             <w:r>
               <w:rPr>
                 <w:rStyle w:val="Hyperlink"/>
@@ -1090,7 +1090,7 @@
                 <w:noProof/>
                 <w:webHidden/>
               </w:rPr>
-              <w:instrText xml:space="preserve"> PAGEREF _Toc139548289 \h </w:instrText>
+              <w:instrText xml:space="preserve"> PAGEREF _Toc146033941 \h </w:instrText>
             </w:r>
             <w:r>
               <w:rPr>
@@ -1136,7 +1136,7 @@
               <w14:ligatures w14:val="standardContextual"/>
             </w:rPr>
           </w:pPr>
-          <w:hyperlink w:anchor="_Toc139548290" w:history="1">
+          <w:hyperlink w:anchor="_Toc146033942" w:history="1">
             <w:r>
               <w:rPr>
                 <w:rStyle w:val="Hyperlink"/>
@@ -1180,7 +1180,7 @@
                 <w:noProof/>
                 <w:webHidden/>
               </w:rPr>
-              <w:instrText xml:space="preserve"> PAGEREF _Toc139548290 \h </w:instrText>
+              <w:instrText xml:space="preserve"> PAGEREF _Toc146033942 \h </w:instrText>
             </w:r>
             <w:r>
               <w:rPr>
@@ -1226,7 +1226,7 @@
               <w14:ligatures w14:val="standardContextual"/>
             </w:rPr>
           </w:pPr>
-          <w:hyperlink w:anchor="_Toc139548291" w:history="1">
+          <w:hyperlink w:anchor="_Toc146033943" w:history="1">
             <w:r>
               <w:rPr>
                 <w:rStyle w:val="Hyperlink"/>
@@ -1270,7 +1270,7 @@
                 <w:noProof/>
                 <w:webHidden/>
               </w:rPr>
-              <w:instrText xml:space="preserve"> PAGEREF _Toc139548291 \h </w:instrText>
+              <w:instrText xml:space="preserve"> PAGEREF _Toc146033943 \h </w:instrText>
             </w:r>
             <w:r>
               <w:rPr>
@@ -1316,7 +1316,7 @@
               <w14:ligatures w14:val="standardContextual"/>
             </w:rPr>
           </w:pPr>
-          <w:hyperlink w:anchor="_Toc139548292" w:history="1">
+          <w:hyperlink w:anchor="_Toc146033944" w:history="1">
             <w:r>
               <w:rPr>
                 <w:rStyle w:val="Hyperlink"/>
@@ -1360,7 +1360,7 @@
                 <w:noProof/>
                 <w:webHidden/>
               </w:rPr>
-              <w:instrText xml:space="preserve"> PAGEREF _Toc139548292 \h </w:instrText>
+              <w:instrText xml:space="preserve"> PAGEREF _Toc146033944 \h </w:instrText>
             </w:r>
             <w:r>
               <w:rPr>
@@ -1406,7 +1406,7 @@
               <w14:ligatures w14:val="standardContextual"/>
             </w:rPr>
           </w:pPr>
-          <w:hyperlink w:anchor="_Toc139548293" w:history="1">
+          <w:hyperlink w:anchor="_Toc146033945" w:history="1">
             <w:r>
               <w:rPr>
                 <w:rStyle w:val="Hyperlink"/>
@@ -1450,7 +1450,7 @@
                 <w:noProof/>
                 <w:webHidden/>
               </w:rPr>
-              <w:instrText xml:space="preserve"> PAGEREF _Toc139548293 \h </w:instrText>
+              <w:instrText xml:space="preserve"> PAGEREF _Toc146033945 \h </w:instrText>
             </w:r>
             <w:r>
               <w:rPr>
@@ -1496,7 +1496,7 @@
               <w14:ligatures w14:val="standardContextual"/>
             </w:rPr>
           </w:pPr>
-          <w:hyperlink w:anchor="_Toc139548294" w:history="1">
+          <w:hyperlink w:anchor="_Toc146033946" w:history="1">
             <w:r>
               <w:rPr>
                 <w:rStyle w:val="Hyperlink"/>
@@ -1540,7 +1540,7 @@
                 <w:noProof/>
                 <w:webHidden/>
               </w:rPr>
-              <w:instrText xml:space="preserve"> PAGEREF _Toc139548294 \h </w:instrText>
+              <w:instrText xml:space="preserve"> PAGEREF _Toc146033946 \h </w:instrText>
             </w:r>
             <w:r>
               <w:rPr>
@@ -1586,7 +1586,7 @@
               <w14:ligatures w14:val="standardContextual"/>
             </w:rPr>
           </w:pPr>
-          <w:hyperlink w:anchor="_Toc139548295" w:history="1">
+          <w:hyperlink w:anchor="_Toc146033947" w:history="1">
             <w:r>
               <w:rPr>
                 <w:rStyle w:val="Hyperlink"/>
@@ -1630,7 +1630,7 @@
                 <w:noProof/>
                 <w:webHidden/>
               </w:rPr>
-              <w:instrText xml:space="preserve"> PAGEREF _Toc139548295 \h </w:instrText>
+              <w:instrText xml:space="preserve"> PAGEREF _Toc146033947 \h </w:instrText>
             </w:r>
             <w:r>
               <w:rPr>
@@ -1676,7 +1676,7 @@
               <w14:ligatures w14:val="standardContextual"/>
             </w:rPr>
           </w:pPr>
-          <w:hyperlink w:anchor="_Toc139548296" w:history="1">
+          <w:hyperlink w:anchor="_Toc146033948" w:history="1">
             <w:r>
               <w:rPr>
                 <w:rStyle w:val="Hyperlink"/>
@@ -1720,7 +1720,7 @@
                 <w:noProof/>
                 <w:webHidden/>
               </w:rPr>
-              <w:instrText xml:space="preserve"> PAGEREF _Toc139548296 \h </w:instrText>
+              <w:instrText xml:space="preserve"> PAGEREF _Toc146033948 \h </w:instrText>
             </w:r>
             <w:r>
               <w:rPr>
@@ -1766,7 +1766,7 @@
               <w14:ligatures w14:val="standardContextual"/>
             </w:rPr>
           </w:pPr>
-          <w:hyperlink w:anchor="_Toc139548297" w:history="1">
+          <w:hyperlink w:anchor="_Toc146033949" w:history="1">
             <w:r>
               <w:rPr>
                 <w:rStyle w:val="Hyperlink"/>
@@ -1810,7 +1810,7 @@
                 <w:noProof/>
                 <w:webHidden/>
               </w:rPr>
-              <w:instrText xml:space="preserve"> PAGEREF _Toc139548297 \h </w:instrText>
+              <w:instrText xml:space="preserve"> PAGEREF _Toc146033949 \h </w:instrText>
             </w:r>
             <w:r>
               <w:rPr>
@@ -1856,7 +1856,7 @@
               <w14:ligatures w14:val="standardContextual"/>
             </w:rPr>
           </w:pPr>
-          <w:hyperlink w:anchor="_Toc139548298" w:history="1">
+          <w:hyperlink w:anchor="_Toc146033950" w:history="1">
             <w:r>
               <w:rPr>
                 <w:rStyle w:val="Hyperlink"/>
@@ -1900,7 +1900,7 @@
                 <w:noProof/>
                 <w:webHidden/>
               </w:rPr>
-              <w:instrText xml:space="preserve"> PAGEREF _Toc139548298 \h </w:instrText>
+              <w:instrText xml:space="preserve"> PAGEREF _Toc146033950 \h </w:instrText>
             </w:r>
             <w:r>
               <w:rPr>
@@ -1946,7 +1946,7 @@
               <w14:ligatures w14:val="standardContextual"/>
             </w:rPr>
           </w:pPr>
-          <w:hyperlink w:anchor="_Toc139548299" w:history="1">
+          <w:hyperlink w:anchor="_Toc146033951" w:history="1">
             <w:r>
               <w:rPr>
                 <w:rStyle w:val="Hyperlink"/>
@@ -1990,7 +1990,7 @@
                 <w:noProof/>
                 <w:webHidden/>
               </w:rPr>
-              <w:instrText xml:space="preserve"> PAGEREF _Toc139548299 \h </w:instrText>
+              <w:instrText xml:space="preserve"> PAGEREF _Toc146033951 \h </w:instrText>
             </w:r>
             <w:r>
               <w:rPr>
@@ -2036,7 +2036,7 @@
               <w14:ligatures w14:val="standardContextual"/>
             </w:rPr>
           </w:pPr>
-          <w:hyperlink w:anchor="_Toc139548300" w:history="1">
+          <w:hyperlink w:anchor="_Toc146033952" w:history="1">
             <w:r>
               <w:rPr>
                 <w:rStyle w:val="Hyperlink"/>
@@ -2080,7 +2080,7 @@
                 <w:noProof/>
                 <w:webHidden/>
               </w:rPr>
-              <w:instrText xml:space="preserve"> PAGEREF _Toc139548300 \h </w:instrText>
+              <w:instrText xml:space="preserve"> PAGEREF _Toc146033952 \h </w:instrText>
             </w:r>
             <w:r>
               <w:rPr>
@@ -2126,7 +2126,7 @@
               <w14:ligatures w14:val="standardContextual"/>
             </w:rPr>
           </w:pPr>
-          <w:hyperlink w:anchor="_Toc139548301" w:history="1">
+          <w:hyperlink w:anchor="_Toc146033953" w:history="1">
             <w:r>
               <w:rPr>
                 <w:rStyle w:val="Hyperlink"/>
@@ -2170,7 +2170,7 @@
                 <w:noProof/>
                 <w:webHidden/>
               </w:rPr>
-              <w:instrText xml:space="preserve"> PAGEREF _Toc139548301 \h </w:instrText>
+              <w:instrText xml:space="preserve"> PAGEREF _Toc146033953 \h </w:instrText>
             </w:r>
             <w:r>
               <w:rPr>
@@ -2216,7 +2216,7 @@
               <w14:ligatures w14:val="standardContextual"/>
             </w:rPr>
           </w:pPr>
-          <w:hyperlink w:anchor="_Toc139548302" w:history="1">
+          <w:hyperlink w:anchor="_Toc146033954" w:history="1">
             <w:r>
               <w:rPr>
                 <w:rStyle w:val="Hyperlink"/>
@@ -2260,7 +2260,7 @@
                 <w:noProof/>
                 <w:webHidden/>
               </w:rPr>
-              <w:instrText xml:space="preserve"> PAGEREF _Toc139548302 \h </w:instrText>
+              <w:instrText xml:space="preserve"> PAGEREF _Toc146033954 \h </w:instrText>
             </w:r>
             <w:r>
               <w:rPr>
@@ -2306,7 +2306,7 @@
               <w14:ligatures w14:val="standardContextual"/>
             </w:rPr>
           </w:pPr>
-          <w:hyperlink w:anchor="_Toc139548303" w:history="1">
+          <w:hyperlink w:anchor="_Toc146033955" w:history="1">
             <w:r>
               <w:rPr>
                 <w:rStyle w:val="Hyperlink"/>
@@ -2350,7 +2350,7 @@
                 <w:noProof/>
                 <w:webHidden/>
               </w:rPr>
-              <w:instrText xml:space="preserve"> PAGEREF _Toc139548303 \h </w:instrText>
+              <w:instrText xml:space="preserve"> PAGEREF _Toc146033955 \h </w:instrText>
             </w:r>
             <w:r>
               <w:rPr>
@@ -2396,7 +2396,7 @@
               <w14:ligatures w14:val="standardContextual"/>
             </w:rPr>
           </w:pPr>
-          <w:hyperlink w:anchor="_Toc139548304" w:history="1">
+          <w:hyperlink w:anchor="_Toc146033956" w:history="1">
             <w:r>
               <w:rPr>
                 <w:rStyle w:val="Hyperlink"/>
@@ -2440,7 +2440,7 @@
                 <w:noProof/>
                 <w:webHidden/>
               </w:rPr>
-              <w:instrText xml:space="preserve"> PAGEREF _Toc139548304 \h </w:instrText>
+              <w:instrText xml:space="preserve"> PAGEREF _Toc146033956 \h </w:instrText>
             </w:r>
             <w:r>
               <w:rPr>
@@ -2486,7 +2486,7 @@
               <w14:ligatures w14:val="standardContextual"/>
             </w:rPr>
           </w:pPr>
-          <w:hyperlink w:anchor="_Toc139548305" w:history="1">
+          <w:hyperlink w:anchor="_Toc146033957" w:history="1">
             <w:r>
               <w:rPr>
                 <w:rStyle w:val="Hyperlink"/>
@@ -2530,7 +2530,7 @@
                 <w:noProof/>
                 <w:webHidden/>
               </w:rPr>
-              <w:instrText xml:space="preserve"> PAGEREF _Toc139548305 \h </w:instrText>
+              <w:instrText xml:space="preserve"> PAGEREF _Toc146033957 \h </w:instrText>
             </w:r>
             <w:r>
               <w:rPr>
@@ -2576,7 +2576,7 @@
               <w14:ligatures w14:val="standardContextual"/>
             </w:rPr>
           </w:pPr>
-          <w:hyperlink w:anchor="_Toc139548306" w:history="1">
+          <w:hyperlink w:anchor="_Toc146033958" w:history="1">
             <w:r>
               <w:rPr>
                 <w:rStyle w:val="Hyperlink"/>
@@ -2620,7 +2620,7 @@
                 <w:noProof/>
                 <w:webHidden/>
               </w:rPr>
-              <w:instrText xml:space="preserve"> PAGEREF _Toc139548306 \h </w:instrText>
+              <w:instrText xml:space="preserve"> PAGEREF _Toc146033958 \h </w:instrText>
             </w:r>
             <w:r>
               <w:rPr>
@@ -2666,7 +2666,7 @@
               <w14:ligatures w14:val="standardContextual"/>
             </w:rPr>
           </w:pPr>
-          <w:hyperlink w:anchor="_Toc139548307" w:history="1">
+          <w:hyperlink w:anchor="_Toc146033959" w:history="1">
             <w:r>
               <w:rPr>
                 <w:rStyle w:val="Hyperlink"/>
@@ -2710,7 +2710,7 @@
                 <w:noProof/>
                 <w:webHidden/>
               </w:rPr>
-              <w:instrText xml:space="preserve"> PAGEREF _Toc139548307 \h </w:instrText>
+              <w:instrText xml:space="preserve"> PAGEREF _Toc146033959 \h </w:instrText>
             </w:r>
             <w:r>
               <w:rPr>
@@ -2756,7 +2756,7 @@
               <w14:ligatures w14:val="standardContextual"/>
             </w:rPr>
           </w:pPr>
-          <w:hyperlink w:anchor="_Toc139548308" w:history="1">
+          <w:hyperlink w:anchor="_Toc146033960" w:history="1">
             <w:r>
               <w:rPr>
                 <w:rStyle w:val="Hyperlink"/>
@@ -2800,7 +2800,7 @@
                 <w:noProof/>
                 <w:webHidden/>
               </w:rPr>
-              <w:instrText xml:space="preserve"> PAGEREF _Toc139548308 \h </w:instrText>
+              <w:instrText xml:space="preserve"> PAGEREF _Toc146033960 \h </w:instrText>
             </w:r>
             <w:r>
               <w:rPr>
@@ -2846,7 +2846,7 @@
               <w14:ligatures w14:val="standardContextual"/>
             </w:rPr>
           </w:pPr>
-          <w:hyperlink w:anchor="_Toc139548309" w:history="1">
+          <w:hyperlink w:anchor="_Toc146033961" w:history="1">
             <w:r>
               <w:rPr>
                 <w:rStyle w:val="Hyperlink"/>
@@ -2890,7 +2890,7 @@
                 <w:noProof/>
                 <w:webHidden/>
               </w:rPr>
-              <w:instrText xml:space="preserve"> PAGEREF _Toc139548309 \h </w:instrText>
+              <w:instrText xml:space="preserve"> PAGEREF _Toc146033961 \h </w:instrText>
             </w:r>
             <w:r>
               <w:rPr>
@@ -2954,7 +2954,7 @@
         </w:numPr>
         <w:ind w:left="432" w:hanging="432"/>
       </w:pPr>
-      <w:bookmarkStart w:id="0" w:name="_Toc139548281"/>
+      <w:bookmarkStart w:id="0" w:name="_Toc146033933"/>
       <w:r>
         <w:lastRenderedPageBreak/>
         <w:t>Inleiding</w:t>
@@ -3022,7 +3022,7 @@
       <w:pPr>
         <w:pStyle w:val="Kop1"/>
       </w:pPr>
-      <w:bookmarkStart w:id="1" w:name="_Toc139548282"/>
+      <w:bookmarkStart w:id="1" w:name="_Toc146033934"/>
       <w:r>
         <w:lastRenderedPageBreak/>
         <w:t xml:space="preserve">Hoofdstuk 1 </w:t>
@@ -3048,7 +3048,7 @@
       <w:pPr>
         <w:pStyle w:val="Kop2"/>
       </w:pPr>
-      <w:bookmarkStart w:id="2" w:name="_Toc139548283"/>
+      <w:bookmarkStart w:id="2" w:name="_Toc146033935"/>
       <w:r>
         <w:t>Idee</w:t>
       </w:r>
@@ -3208,7 +3208,7 @@
       <w:pPr>
         <w:pStyle w:val="Kop2"/>
       </w:pPr>
-      <w:bookmarkStart w:id="3" w:name="_Toc139548284"/>
+      <w:bookmarkStart w:id="3" w:name="_Toc146033936"/>
       <w:r>
         <w:lastRenderedPageBreak/>
         <w:t>Samenhang vakken</w:t>
@@ -3253,7 +3253,7 @@
       <w:pPr>
         <w:pStyle w:val="Kop2"/>
       </w:pPr>
-      <w:bookmarkStart w:id="4" w:name="_Toc139548285"/>
+      <w:bookmarkStart w:id="4" w:name="_Toc146033937"/>
       <w:r>
         <w:t>Ontwikkelproces</w:t>
       </w:r>
@@ -4415,7 +4415,7 @@
       <w:pPr>
         <w:pStyle w:val="Kop2"/>
       </w:pPr>
-      <w:bookmarkStart w:id="5" w:name="_Toc139548286"/>
+      <w:bookmarkStart w:id="5" w:name="_Toc146033938"/>
       <w:r>
         <w:t xml:space="preserve">Projecten, builden, </w:t>
       </w:r>
@@ -5078,7 +5078,7 @@
       <w:pPr>
         <w:pStyle w:val="Kop1"/>
       </w:pPr>
-      <w:bookmarkStart w:id="6" w:name="_Toc139548287"/>
+      <w:bookmarkStart w:id="6" w:name="_Toc146033939"/>
       <w:r>
         <w:lastRenderedPageBreak/>
         <w:t>Toetsing</w:t>
@@ -5693,7 +5693,7 @@
       <w:pPr>
         <w:pStyle w:val="Kop2"/>
       </w:pPr>
-      <w:bookmarkStart w:id="7" w:name="_Toc139548288"/>
+      <w:bookmarkStart w:id="7" w:name="_Toc146033940"/>
       <w:r>
         <w:t>Afspraken</w:t>
       </w:r>
@@ -5713,7 +5713,7 @@
       <w:pPr>
         <w:pStyle w:val="Kop3"/>
       </w:pPr>
-      <w:bookmarkStart w:id="8" w:name="_Toc139548289"/>
+      <w:bookmarkStart w:id="8" w:name="_Toc146033941"/>
       <w:r>
         <w:t>Aftekenen</w:t>
       </w:r>
@@ -5795,7 +5795,7 @@
       <w:pPr>
         <w:pStyle w:val="Kop3"/>
       </w:pPr>
-      <w:bookmarkStart w:id="9" w:name="_Toc139548290"/>
+      <w:bookmarkStart w:id="9" w:name="_Toc146033942"/>
       <w:r>
         <w:t>Definitief aftekenen</w:t>
       </w:r>
@@ -5824,7 +5824,7 @@
       <w:pPr>
         <w:pStyle w:val="Kop3"/>
       </w:pPr>
-      <w:bookmarkStart w:id="10" w:name="_Toc139548291"/>
+      <w:bookmarkStart w:id="10" w:name="_Toc146033943"/>
       <w:r>
         <w:t>SSDLC</w:t>
       </w:r>
@@ -5857,7 +5857,7 @@
       <w:pPr>
         <w:pStyle w:val="Kop3"/>
       </w:pPr>
-      <w:bookmarkStart w:id="11" w:name="_Toc139548292"/>
+      <w:bookmarkStart w:id="11" w:name="_Toc146033944"/>
       <w:r>
         <w:t xml:space="preserve">US1, US2 … </w:t>
       </w:r>
@@ -5942,7 +5942,7 @@
       <w:pPr>
         <w:pStyle w:val="Kop1"/>
       </w:pPr>
-      <w:bookmarkStart w:id="12" w:name="_Toc139548293"/>
+      <w:bookmarkStart w:id="12" w:name="_Toc146033945"/>
       <w:r>
         <w:lastRenderedPageBreak/>
         <w:t>Planning</w:t>
@@ -6143,9 +6143,6 @@
             <w:pPr>
               <w:cnfStyle w:val="000000100000" w:firstRow="0" w:lastRow="0" w:firstColumn="0" w:lastColumn="0" w:oddVBand="0" w:evenVBand="0" w:oddHBand="1" w:evenHBand="0" w:firstRowFirstColumn="0" w:firstRowLastColumn="0" w:lastRowFirstColumn="0" w:lastRowLastColumn="0"/>
             </w:pPr>
-            <w:r>
-              <w:t>Aftekenmoment 1</w:t>
-            </w:r>
           </w:p>
         </w:tc>
       </w:tr>
@@ -6195,6 +6192,9 @@
             <w:pPr>
               <w:cnfStyle w:val="000000000000" w:firstRow="0" w:lastRow="0" w:firstColumn="0" w:lastColumn="0" w:oddVBand="0" w:evenVBand="0" w:oddHBand="0" w:evenHBand="0" w:firstRowFirstColumn="0" w:firstRowLastColumn="0" w:lastRowFirstColumn="0" w:lastRowLastColumn="0"/>
             </w:pPr>
+            <w:r>
+              <w:t>Aftekenmoment 1</w:t>
+            </w:r>
           </w:p>
         </w:tc>
       </w:tr>
@@ -6397,7 +6397,7 @@
       <w:pPr>
         <w:pStyle w:val="Kop1"/>
       </w:pPr>
-      <w:bookmarkStart w:id="13" w:name="_Toc139548294"/>
+      <w:bookmarkStart w:id="13" w:name="_Toc146033946"/>
       <w:r>
         <w:lastRenderedPageBreak/>
         <w:t xml:space="preserve">Functionele en niet-functionele eisen US1 – </w:t>
@@ -6414,7 +6414,7 @@
       <w:pPr>
         <w:pStyle w:val="Kop2"/>
       </w:pPr>
-      <w:bookmarkStart w:id="14" w:name="_Toc139548295"/>
+      <w:bookmarkStart w:id="14" w:name="_Toc146033947"/>
       <w:r>
         <w:t>US1 Profielpagina</w:t>
       </w:r>
@@ -6425,7 +6425,7 @@
       <w:pPr>
         <w:pStyle w:val="Kop3"/>
       </w:pPr>
-      <w:bookmarkStart w:id="15" w:name="_Toc139548296"/>
+      <w:bookmarkStart w:id="15" w:name="_Toc146033948"/>
       <w:r>
         <w:t xml:space="preserve">Functionele </w:t>
       </w:r>
@@ -6522,7 +6522,7 @@
       <w:pPr>
         <w:pStyle w:val="Kop3"/>
       </w:pPr>
-      <w:bookmarkStart w:id="16" w:name="_Toc139548297"/>
+      <w:bookmarkStart w:id="16" w:name="_Toc146033949"/>
       <w:r>
         <w:t xml:space="preserve">Niet-functionele </w:t>
       </w:r>
@@ -6731,7 +6731,17 @@
             <w:tcW w:w="2376" w:type="dxa"/>
           </w:tcPr>
           <w:p>
-            <w:r>
+            <w:pPr>
+              <w:rPr>
+                <w:i/>
+                <w:iCs/>
+              </w:rPr>
+            </w:pPr>
+            <w:r>
+              <w:rPr>
+                <w:i/>
+                <w:iCs/>
+              </w:rPr>
               <w:t>Server</w:t>
             </w:r>
           </w:p>
@@ -6741,92 +6751,50 @@
             <w:tcW w:w="6836" w:type="dxa"/>
           </w:tcPr>
           <w:p>
-            <w:r>
+            <w:pPr>
+              <w:rPr>
+                <w:i/>
+                <w:iCs/>
+              </w:rPr>
+            </w:pPr>
+            <w:r>
+              <w:rPr>
+                <w:i/>
+                <w:iCs/>
+              </w:rPr>
               <w:t xml:space="preserve">Er wordt gebruikgemaakt van MVC of een ander </w:t>
             </w:r>
             <w:proofErr w:type="spellStart"/>
             <w:r>
+              <w:rPr>
+                <w:i/>
+                <w:iCs/>
+              </w:rPr>
               <w:t>architectural</w:t>
             </w:r>
             <w:proofErr w:type="spellEnd"/>
             <w:r>
+              <w:rPr>
+                <w:i/>
+                <w:iCs/>
+              </w:rPr>
               <w:t xml:space="preserve"> </w:t>
             </w:r>
             <w:proofErr w:type="spellStart"/>
             <w:r>
+              <w:rPr>
+                <w:i/>
+                <w:iCs/>
+              </w:rPr>
               <w:t>pattern</w:t>
             </w:r>
             <w:proofErr w:type="spellEnd"/>
             <w:r>
-              <w:t>. Je moet de keuze kunnen onderbouwen.</w:t>
-            </w:r>
-          </w:p>
-        </w:tc>
-      </w:tr>
-      <w:tr>
-        <w:tc>
-          <w:tcPr>
-            <w:tcW w:w="2376" w:type="dxa"/>
-          </w:tcPr>
-          <w:p/>
-        </w:tc>
-        <w:tc>
-          <w:tcPr>
-            <w:tcW w:w="6836" w:type="dxa"/>
-          </w:tcPr>
-          <w:p>
-            <w:r>
-              <w:t xml:space="preserve">De view dient </w:t>
-            </w:r>
-            <w:proofErr w:type="spellStart"/>
-            <w:r>
-              <w:t>strongly</w:t>
-            </w:r>
-            <w:proofErr w:type="spellEnd"/>
-            <w:r>
-              <w:t xml:space="preserve"> </w:t>
-            </w:r>
-            <w:proofErr w:type="spellStart"/>
-            <w:r>
-              <w:t>typed</w:t>
-            </w:r>
-            <w:proofErr w:type="spellEnd"/>
-            <w:r>
-              <w:t xml:space="preserve"> te zijn</w:t>
-            </w:r>
-          </w:p>
-        </w:tc>
-      </w:tr>
-      <w:tr>
-        <w:tc>
-          <w:tcPr>
-            <w:tcW w:w="2376" w:type="dxa"/>
-          </w:tcPr>
-          <w:p/>
-        </w:tc>
-        <w:tc>
-          <w:tcPr>
-            <w:tcW w:w="6836" w:type="dxa"/>
-          </w:tcPr>
-          <w:p>
-            <w:r>
-              <w:t xml:space="preserve">Tel het aantal </w:t>
-            </w:r>
-            <w:proofErr w:type="spellStart"/>
-            <w:r>
-              <w:t>navigaties</w:t>
-            </w:r>
-            <w:proofErr w:type="spellEnd"/>
-            <w:r>
-              <w:t xml:space="preserve"> (</w:t>
-            </w:r>
-            <w:proofErr w:type="spellStart"/>
-            <w:r>
-              <w:t>requests</w:t>
-            </w:r>
-            <w:proofErr w:type="spellEnd"/>
-            <w:r>
-              <w:t>) van een gebruiker met behulp van een cookie</w:t>
+              <w:rPr>
+                <w:i/>
+                <w:iCs/>
+              </w:rPr>
+              <w:t>.</w:t>
             </w:r>
           </w:p>
         </w:tc>
@@ -6844,7 +6812,7 @@
       <w:pPr>
         <w:pStyle w:val="Kop2"/>
       </w:pPr>
-      <w:bookmarkStart w:id="17" w:name="_Toc139548298"/>
+      <w:bookmarkStart w:id="17" w:name="_Toc146033950"/>
       <w:r>
         <w:lastRenderedPageBreak/>
         <w:t>US2 Contactpagina</w:t>
@@ -6856,7 +6824,7 @@
       <w:pPr>
         <w:pStyle w:val="Kop3"/>
       </w:pPr>
-      <w:bookmarkStart w:id="18" w:name="_Toc139548299"/>
+      <w:bookmarkStart w:id="18" w:name="_Toc146033951"/>
       <w:r>
         <w:t xml:space="preserve">Functionele </w:t>
       </w:r>
@@ -6993,7 +6961,7 @@
       <w:pPr>
         <w:pStyle w:val="Kop3"/>
       </w:pPr>
-      <w:bookmarkStart w:id="19" w:name="_Toc139548300"/>
+      <w:bookmarkStart w:id="19" w:name="_Toc146033952"/>
       <w:r>
         <w:t xml:space="preserve">Niet-functionele </w:t>
       </w:r>
@@ -7140,7 +7108,17 @@
             <w:tcW w:w="2376" w:type="dxa"/>
           </w:tcPr>
           <w:p>
-            <w:r>
+            <w:pPr>
+              <w:rPr>
+                <w:i/>
+                <w:iCs/>
+              </w:rPr>
+            </w:pPr>
+            <w:r>
+              <w:rPr>
+                <w:i/>
+                <w:iCs/>
+              </w:rPr>
               <w:t>Server</w:t>
             </w:r>
           </w:p>
@@ -7177,7 +7155,14 @@
           </w:tcPr>
           <w:p>
             <w:r>
-              <w:t>De data uit het formulier wordt gecontroleerd op een aantal voorwaarden. Deze voorwaarden zijn vastgelegd in een model: a. Onderwerp, niet langer dan 200 tekens, b. E-mail, valide emailadres, c. Bericht, niet langer dan 600 tekens</w:t>
+              <w:rPr>
+                <w:i/>
+                <w:iCs/>
+              </w:rPr>
+              <w:t>De data uit het formulier wordt gecontroleerd op een aantal voorwaarden</w:t>
+            </w:r>
+            <w:r>
+              <w:t>: a. Onderwerp, niet langer dan 200 tekens, b. E-mail, valide emailadres, c. Bericht, niet langer dan 600 tekens</w:t>
             </w:r>
           </w:p>
         </w:tc>
@@ -7204,24 +7189,6 @@
             <w:proofErr w:type="spellEnd"/>
             <w:r>
               <w:t xml:space="preserve"> geeft de juiste statuscode terug wanneer de waarden niet voldoen aan de voorwaarden</w:t>
-            </w:r>
-          </w:p>
-        </w:tc>
-      </w:tr>
-      <w:tr>
-        <w:tc>
-          <w:tcPr>
-            <w:tcW w:w="2376" w:type="dxa"/>
-          </w:tcPr>
-          <w:p/>
-        </w:tc>
-        <w:tc>
-          <w:tcPr>
-            <w:tcW w:w="6836" w:type="dxa"/>
-          </w:tcPr>
-          <w:p>
-            <w:r>
-              <w:t>De gevalideerde data uit het formulier wordt opgeslagen in een database (maak zelf de keuze tussen een relationele of niet-relationele database)</w:t>
             </w:r>
           </w:p>
         </w:tc>
@@ -7290,7 +7257,7 @@
       <w:pPr>
         <w:pStyle w:val="Kop2"/>
       </w:pPr>
-      <w:bookmarkStart w:id="20" w:name="_Toc139548301"/>
+      <w:bookmarkStart w:id="20" w:name="_Toc146033953"/>
       <w:r>
         <w:lastRenderedPageBreak/>
         <w:t>US3 Showcase</w:t>
@@ -7305,7 +7272,7 @@
       <w:pPr>
         <w:pStyle w:val="Kop3"/>
       </w:pPr>
-      <w:bookmarkStart w:id="21" w:name="_Toc139548302"/>
+      <w:bookmarkStart w:id="21" w:name="_Toc146033954"/>
       <w:r>
         <w:t xml:space="preserve">Niet-functionele </w:t>
       </w:r>
@@ -7354,7 +7321,17 @@
             <w:tcW w:w="2376" w:type="dxa"/>
           </w:tcPr>
           <w:p>
-            <w:r>
+            <w:pPr>
+              <w:rPr>
+                <w:i/>
+                <w:iCs/>
+              </w:rPr>
+            </w:pPr>
+            <w:r>
+              <w:rPr>
+                <w:i/>
+                <w:iCs/>
+              </w:rPr>
               <w:t>Server</w:t>
             </w:r>
           </w:p>
@@ -7364,34 +7341,41 @@
             <w:tcW w:w="6836" w:type="dxa"/>
           </w:tcPr>
           <w:p>
-            <w:r>
-              <w:t xml:space="preserve">Er wordt tenminste één tabel in de database </w:t>
+            <w:pPr>
+              <w:rPr>
+                <w:i/>
+                <w:iCs/>
+              </w:rPr>
+            </w:pPr>
+            <w:r>
+              <w:rPr>
+                <w:i/>
+                <w:iCs/>
+              </w:rPr>
+              <w:t xml:space="preserve">Er </w:t>
+            </w:r>
+            <w:r>
+              <w:rPr>
+                <w:i/>
+                <w:iCs/>
+              </w:rPr>
+              <w:t xml:space="preserve">is een vorm van </w:t>
             </w:r>
             <w:proofErr w:type="spellStart"/>
             <w:r>
-              <w:t>geseed</w:t>
+              <w:rPr>
+                <w:i/>
+                <w:iCs/>
+              </w:rPr>
+              <w:t>realtime</w:t>
             </w:r>
             <w:proofErr w:type="spellEnd"/>
             <w:r>
-              <w:t xml:space="preserve"> met (test)data</w:t>
-            </w:r>
-          </w:p>
-        </w:tc>
-      </w:tr>
-      <w:tr>
-        <w:tc>
-          <w:tcPr>
-            <w:tcW w:w="2376" w:type="dxa"/>
-          </w:tcPr>
-          <w:p/>
-        </w:tc>
-        <w:tc>
-          <w:tcPr>
-            <w:tcW w:w="6836" w:type="dxa"/>
-          </w:tcPr>
-          <w:p>
-            <w:r>
-              <w:t>Asynchroon programmeren is toegepast waar nodig</w:t>
+              <w:rPr>
+                <w:i/>
+                <w:iCs/>
+              </w:rPr>
+              <w:t xml:space="preserve"> interactie geïmplementeerd</w:t>
             </w:r>
           </w:p>
         </w:tc>
@@ -7402,7 +7386,7 @@
       <w:pPr>
         <w:pStyle w:val="Kop2"/>
       </w:pPr>
-      <w:bookmarkStart w:id="22" w:name="_Toc139548303"/>
+      <w:bookmarkStart w:id="22" w:name="_Toc146033955"/>
       <w:r>
         <w:t>US4 Showcase (week 4)</w:t>
       </w:r>
@@ -7413,7 +7397,7 @@
       <w:pPr>
         <w:pStyle w:val="Kop3"/>
       </w:pPr>
-      <w:bookmarkStart w:id="23" w:name="_Toc139548304"/>
+      <w:bookmarkStart w:id="23" w:name="_Toc146033956"/>
       <w:r>
         <w:t xml:space="preserve">Functionele </w:t>
       </w:r>
@@ -7464,23 +7448,40 @@
           </w:tcPr>
           <w:p>
             <w:r>
+              <w:rPr>
+                <w:i/>
+                <w:iCs/>
+              </w:rPr>
               <w:t xml:space="preserve">Als </w:t>
             </w:r>
             <w:proofErr w:type="spellStart"/>
             <w:r>
+              <w:rPr>
+                <w:i/>
+                <w:iCs/>
+              </w:rPr>
               <w:t>admin</w:t>
             </w:r>
             <w:proofErr w:type="spellEnd"/>
             <w:r>
-              <w:t xml:space="preserve"> wil ik een gebruiker een rol kunnen geven (</w:t>
-            </w:r>
-            <w:proofErr w:type="spellStart"/>
-            <w:r>
-              <w:t>admin</w:t>
-            </w:r>
-            <w:proofErr w:type="spellEnd"/>
-            <w:r>
-              <w:t>, moderator, user). Er moet onderscheid zijn gemaakt tussen de (on)mogelijkheden die deze rollen hebben. Wat een rol wel/niet mag is zelf te bepalen.</w:t>
+              <w:rPr>
+                <w:i/>
+                <w:iCs/>
+              </w:rPr>
+              <w:t xml:space="preserve"> wil ik een gebruiker een rol kunnen geven</w:t>
+            </w:r>
+            <w:r>
+              <w:rPr>
+                <w:i/>
+                <w:iCs/>
+              </w:rPr>
+              <w:t>.</w:t>
+            </w:r>
+            <w:r>
+              <w:t xml:space="preserve"> </w:t>
+            </w:r>
+            <w:r>
+              <w:t>Er moet onderscheid zijn gemaakt tussen de (on)mogelijkheden die deze rollen hebben. Wat een rol wel/niet mag is zelf te bepalen.</w:t>
             </w:r>
           </w:p>
         </w:tc>
@@ -7491,16 +7492,18 @@
             <w:tcW w:w="9180" w:type="dxa"/>
           </w:tcPr>
           <w:p>
-            <w:r>
-              <w:t xml:space="preserve">Als </w:t>
-            </w:r>
-            <w:proofErr w:type="spellStart"/>
-            <w:r>
-              <w:t>admin</w:t>
-            </w:r>
-            <w:proofErr w:type="spellEnd"/>
-            <w:r>
-              <w:t xml:space="preserve"> wil ik de rol van een gebruiker kunnen wijzigen</w:t>
+            <w:pPr>
+              <w:rPr>
+                <w:i/>
+                <w:iCs/>
+              </w:rPr>
+            </w:pPr>
+            <w:r>
+              <w:rPr>
+                <w:i/>
+                <w:iCs/>
+              </w:rPr>
+              <w:t>Er moeten minimaal twee rollen geïmplementeerd zijn.</w:t>
             </w:r>
           </w:p>
         </w:tc>
@@ -7535,7 +7538,7 @@
       <w:pPr>
         <w:pStyle w:val="Kop3"/>
       </w:pPr>
-      <w:bookmarkStart w:id="24" w:name="_Toc139548305"/>
+      <w:bookmarkStart w:id="24" w:name="_Toc146033957"/>
       <w:r>
         <w:t xml:space="preserve">Niet-functionele </w:t>
       </w:r>
@@ -7584,7 +7587,17 @@
             <w:tcW w:w="2376" w:type="dxa"/>
           </w:tcPr>
           <w:p>
-            <w:r>
+            <w:pPr>
+              <w:rPr>
+                <w:i/>
+                <w:iCs/>
+              </w:rPr>
+            </w:pPr>
+            <w:r>
+              <w:rPr>
+                <w:i/>
+                <w:iCs/>
+              </w:rPr>
               <w:t>Server</w:t>
             </w:r>
           </w:p>
@@ -7596,18 +7609,24 @@
           <w:p>
             <w:pPr>
               <w:rPr>
+                <w:i/>
+                <w:iCs/>
                 <w:lang w:val="en-US"/>
               </w:rPr>
             </w:pPr>
             <w:r>
               <w:rPr>
+                <w:i/>
+                <w:iCs/>
                 <w:lang w:val="en-US"/>
               </w:rPr>
-              <w:t xml:space="preserve">De </w:t>
+              <w:t xml:space="preserve">Er is </w:t>
             </w:r>
             <w:proofErr w:type="spellStart"/>
             <w:r>
               <w:rPr>
+                <w:i/>
+                <w:iCs/>
                 <w:lang w:val="en-US"/>
               </w:rPr>
               <w:t>authenticatie</w:t>
@@ -7615,6 +7634,8 @@
             <w:proofErr w:type="spellEnd"/>
             <w:r>
               <w:rPr>
+                <w:i/>
+                <w:iCs/>
                 <w:lang w:val="en-US"/>
               </w:rPr>
               <w:t xml:space="preserve"> </w:t>
@@ -7622,72 +7643,20 @@
             <w:proofErr w:type="spellStart"/>
             <w:r>
               <w:rPr>
+                <w:i/>
+                <w:iCs/>
                 <w:lang w:val="en-US"/>
               </w:rPr>
-              <w:t>bestaat</w:t>
+              <w:t>geïmplementeerd</w:t>
             </w:r>
             <w:proofErr w:type="spellEnd"/>
             <w:r>
               <w:rPr>
+                <w:i/>
+                <w:iCs/>
                 <w:lang w:val="en-US"/>
               </w:rPr>
-              <w:t xml:space="preserve"> </w:t>
-            </w:r>
-            <w:proofErr w:type="spellStart"/>
-            <w:r>
-              <w:rPr>
-                <w:lang w:val="en-US"/>
-              </w:rPr>
-              <w:t>uit</w:t>
-            </w:r>
-            <w:proofErr w:type="spellEnd"/>
-            <w:r>
-              <w:rPr>
-                <w:lang w:val="en-US"/>
-              </w:rPr>
-              <w:t xml:space="preserve"> </w:t>
-            </w:r>
-            <w:proofErr w:type="spellStart"/>
-            <w:r>
-              <w:rPr>
-                <w:lang w:val="en-US"/>
-              </w:rPr>
-              <w:t>óf</w:t>
-            </w:r>
-            <w:proofErr w:type="spellEnd"/>
-            <w:r>
-              <w:rPr>
-                <w:lang w:val="en-US"/>
-              </w:rPr>
-              <w:t xml:space="preserve"> cookie based </w:t>
-            </w:r>
-            <w:proofErr w:type="spellStart"/>
-            <w:r>
-              <w:rPr>
-                <w:lang w:val="en-US"/>
-              </w:rPr>
-              <w:t>óf</w:t>
-            </w:r>
-            <w:proofErr w:type="spellEnd"/>
-            <w:r>
-              <w:rPr>
-                <w:lang w:val="en-US"/>
-              </w:rPr>
-              <w:t xml:space="preserve"> token based </w:t>
-            </w:r>
-            <w:proofErr w:type="spellStart"/>
-            <w:r>
-              <w:rPr>
-                <w:lang w:val="en-US"/>
-              </w:rPr>
-              <w:t>óf</w:t>
-            </w:r>
-            <w:proofErr w:type="spellEnd"/>
-            <w:r>
-              <w:rPr>
-                <w:lang w:val="en-US"/>
-              </w:rPr>
-              <w:t xml:space="preserve"> third party access (OAuth/OIDC)</w:t>
+              <w:t>.</w:t>
             </w:r>
           </w:p>
         </w:tc>
@@ -7700,6 +7669,8 @@
           <w:p>
             <w:pPr>
               <w:rPr>
+                <w:i/>
+                <w:iCs/>
                 <w:lang w:val="en-US"/>
               </w:rPr>
             </w:pPr>
@@ -7710,32 +7681,50 @@
             <w:tcW w:w="6836" w:type="dxa"/>
           </w:tcPr>
           <w:p>
-            <w:r>
-              <w:t xml:space="preserve">De </w:t>
+            <w:pPr>
+              <w:rPr>
+                <w:i/>
+                <w:iCs/>
+              </w:rPr>
+            </w:pPr>
+            <w:r>
+              <w:rPr>
+                <w:i/>
+                <w:iCs/>
+              </w:rPr>
+              <w:t>De autorisatiestrategie is zelf te bepalen (</w:t>
             </w:r>
             <w:proofErr w:type="spellStart"/>
             <w:r>
-              <w:t>autoristatie</w:t>
+              <w:rPr>
+                <w:i/>
+                <w:iCs/>
+              </w:rPr>
+              <w:t>role-based</w:t>
             </w:r>
             <w:proofErr w:type="spellEnd"/>
             <w:r>
-              <w:t xml:space="preserve"> strategie is zelf te bepalen (policy </w:t>
+              <w:rPr>
+                <w:i/>
+                <w:iCs/>
+              </w:rPr>
+              <w:t xml:space="preserve"> of </w:t>
             </w:r>
             <w:proofErr w:type="spellStart"/>
             <w:r>
-              <w:t>based</w:t>
+              <w:rPr>
+                <w:i/>
+                <w:iCs/>
+              </w:rPr>
+              <w:t>policies</w:t>
             </w:r>
             <w:proofErr w:type="spellEnd"/>
             <w:r>
-              <w:t xml:space="preserve">, claim </w:t>
-            </w:r>
-            <w:proofErr w:type="spellStart"/>
-            <w:r>
-              <w:t>based</w:t>
-            </w:r>
-            <w:proofErr w:type="spellEnd"/>
-            <w:r>
-              <w:t>)</w:t>
+              <w:rPr>
+                <w:i/>
+                <w:iCs/>
+              </w:rPr>
+              <w:t xml:space="preserve"> en claims).</w:t>
             </w:r>
           </w:p>
         </w:tc>
@@ -7746,7 +7735,7 @@
       <w:pPr>
         <w:pStyle w:val="Kop2"/>
       </w:pPr>
-      <w:bookmarkStart w:id="25" w:name="_Toc139548306"/>
+      <w:bookmarkStart w:id="25" w:name="_Toc146033958"/>
       <w:r>
         <w:t>US5 Showcase (week 5)</w:t>
       </w:r>
@@ -7757,7 +7746,7 @@
       <w:pPr>
         <w:pStyle w:val="Kop3"/>
       </w:pPr>
-      <w:bookmarkStart w:id="26" w:name="_Toc139548307"/>
+      <w:bookmarkStart w:id="26" w:name="_Toc146033959"/>
       <w:r>
         <w:t xml:space="preserve">Niet-functionele </w:t>
       </w:r>
@@ -7901,7 +7890,7 @@
       <w:pPr>
         <w:pStyle w:val="Kop2"/>
       </w:pPr>
-      <w:bookmarkStart w:id="27" w:name="_Toc139548308"/>
+      <w:bookmarkStart w:id="27" w:name="_Toc146033960"/>
       <w:r>
         <w:lastRenderedPageBreak/>
         <w:t>US6 Showcase (week 6)</w:t>
@@ -7913,7 +7902,7 @@
       <w:pPr>
         <w:pStyle w:val="Kop3"/>
       </w:pPr>
-      <w:bookmarkStart w:id="28" w:name="_Toc139548309"/>
+      <w:bookmarkStart w:id="28" w:name="_Toc146033961"/>
       <w:r>
         <w:t xml:space="preserve">Niet-functionele </w:t>
       </w:r>
@@ -7962,7 +7951,17 @@
             <w:tcW w:w="2376" w:type="dxa"/>
           </w:tcPr>
           <w:p>
-            <w:r>
+            <w:pPr>
+              <w:rPr>
+                <w:i/>
+                <w:iCs/>
+              </w:rPr>
+            </w:pPr>
+            <w:r>
+              <w:rPr>
+                <w:i/>
+                <w:iCs/>
+              </w:rPr>
               <w:t>Server</w:t>
             </w:r>
           </w:p>
@@ -7972,16 +7971,196 @@
             <w:tcW w:w="6836" w:type="dxa"/>
           </w:tcPr>
           <w:p>
-            <w:r>
-              <w:t xml:space="preserve">De testen zijn toegevoegd aan de workflow (CI/CD) die je eerder gemaakt hebt. Als de testen niet slagen, moet het </w:t>
+            <w:pPr>
+              <w:rPr>
+                <w:i/>
+                <w:iCs/>
+              </w:rPr>
+            </w:pPr>
+            <w:r>
+              <w:rPr>
+                <w:i/>
+                <w:iCs/>
+              </w:rPr>
+              <w:t>De testen zijn toegevoegd aan de workflow (CI/CD) die je eerder gemaakt hebt. Als de testen niet slagen, moet het proces afgebroken worden.</w:t>
+            </w:r>
+          </w:p>
+        </w:tc>
+      </w:tr>
+      <w:tr>
+        <w:tc>
+          <w:tcPr>
+            <w:tcW w:w="2376" w:type="dxa"/>
+          </w:tcPr>
+          <w:p>
+            <w:pPr>
+              <w:rPr>
+                <w:i/>
+                <w:iCs/>
+              </w:rPr>
+            </w:pPr>
+          </w:p>
+        </w:tc>
+        <w:tc>
+          <w:tcPr>
+            <w:tcW w:w="6836" w:type="dxa"/>
+          </w:tcPr>
+          <w:p>
+            <w:pPr>
+              <w:rPr>
+                <w:i/>
+                <w:iCs/>
+              </w:rPr>
+            </w:pPr>
+            <w:r>
+              <w:rPr>
+                <w:i/>
+                <w:iCs/>
+              </w:rPr>
+              <w:t xml:space="preserve">Er is een teststrategie waarin de volgende onderdelen belicht worden: Welke testsoorten ga je toepassen? </w:t>
+            </w:r>
+          </w:p>
+          <w:p>
+            <w:pPr>
+              <w:pStyle w:val="Lijstalinea"/>
+              <w:numPr>
+                <w:ilvl w:val="0"/>
+                <w:numId w:val="6"/>
+              </w:numPr>
+              <w:rPr>
+                <w:i/>
+                <w:iCs/>
+              </w:rPr>
+            </w:pPr>
+            <w:r>
+              <w:rPr>
+                <w:i/>
+                <w:iCs/>
+              </w:rPr>
+              <w:t xml:space="preserve">Wat zijn de productrisico's? </w:t>
+            </w:r>
+          </w:p>
+          <w:p>
+            <w:pPr>
+              <w:pStyle w:val="Lijstalinea"/>
+              <w:numPr>
+                <w:ilvl w:val="0"/>
+                <w:numId w:val="6"/>
+              </w:numPr>
+              <w:rPr>
+                <w:i/>
+                <w:iCs/>
+              </w:rPr>
+            </w:pPr>
+            <w:r>
+              <w:rPr>
+                <w:i/>
+                <w:iCs/>
+              </w:rPr>
+              <w:t xml:space="preserve">Hoeveel aandacht steek je in het testen van iedere functionaliteit (testinspanning)? </w:t>
+            </w:r>
+          </w:p>
+          <w:p>
+            <w:pPr>
+              <w:rPr>
+                <w:i/>
+                <w:iCs/>
+              </w:rPr>
+            </w:pPr>
+            <w:r>
+              <w:rPr>
+                <w:i/>
+                <w:iCs/>
+              </w:rPr>
+              <w:t xml:space="preserve">Zie </w:t>
             </w:r>
             <w:proofErr w:type="spellStart"/>
             <w:r>
-              <w:t>deploymentproces</w:t>
+              <w:rPr>
+                <w:i/>
+                <w:iCs/>
+              </w:rPr>
+              <w:t>Brightspace</w:t>
             </w:r>
             <w:proofErr w:type="spellEnd"/>
             <w:r>
-              <w:t xml:space="preserve"> afgebroken worden.</w:t>
+              <w:rPr>
+                <w:i/>
+                <w:iCs/>
+              </w:rPr>
+              <w:t xml:space="preserve"> voor een voorbeeld: Template teststrategie.docx</w:t>
+            </w:r>
+          </w:p>
+        </w:tc>
+      </w:tr>
+      <w:tr>
+        <w:tc>
+          <w:tcPr>
+            <w:tcW w:w="2376" w:type="dxa"/>
+          </w:tcPr>
+          <w:p>
+            <w:pPr>
+              <w:rPr>
+                <w:i/>
+                <w:iCs/>
+              </w:rPr>
+            </w:pPr>
+          </w:p>
+        </w:tc>
+        <w:tc>
+          <w:tcPr>
+            <w:tcW w:w="6836" w:type="dxa"/>
+          </w:tcPr>
+          <w:p>
+            <w:pPr>
+              <w:rPr>
+                <w:i/>
+                <w:iCs/>
+              </w:rPr>
+            </w:pPr>
+            <w:r>
+              <w:rPr>
+                <w:i/>
+                <w:iCs/>
+              </w:rPr>
+              <w:t>Er</w:t>
+            </w:r>
+            <w:r>
+              <w:rPr>
+                <w:i/>
+                <w:iCs/>
+              </w:rPr>
+              <w:t xml:space="preserve"> zijn tenminste twee testen programmatisch uitgewerkt en </w:t>
+            </w:r>
+            <w:r>
+              <w:rPr>
+                <w:i/>
+                <w:iCs/>
+              </w:rPr>
+              <w:t xml:space="preserve">er  </w:t>
+            </w:r>
+            <w:r>
+              <w:rPr>
+                <w:i/>
+                <w:iCs/>
+              </w:rPr>
+              <w:t xml:space="preserve">is minstens één keer </w:t>
+            </w:r>
+            <w:proofErr w:type="spellStart"/>
+            <w:r>
+              <w:rPr>
+                <w:i/>
+                <w:iCs/>
+              </w:rPr>
+              <w:t>mocking</w:t>
+            </w:r>
+            <w:proofErr w:type="spellEnd"/>
+            <w:r>
+              <w:rPr>
+                <w:i/>
+                <w:iCs/>
+              </w:rPr>
+              <w:t xml:space="preserve"> toegepast.</w:t>
             </w:r>
           </w:p>
         </w:tc>
@@ -8543,6 +8722,119 @@
     </w:lvl>
   </w:abstractNum>
   <w:abstractNum w:abstractNumId="4" w15:restartNumberingAfterBreak="0">
+    <w:nsid w:val="660E645F"/>
+    <w:multiLevelType w:val="hybridMultilevel"/>
+    <w:tmpl w:val="D598E616"/>
+    <w:lvl w:ilvl="0" w:tplc="04130001">
+      <w:start w:val="1"/>
+      <w:numFmt w:val="bullet"/>
+      <w:lvlText w:val=""/>
+      <w:lvlJc w:val="left"/>
+      <w:pPr>
+        <w:ind w:left="720" w:hanging="360"/>
+      </w:pPr>
+      <w:rPr>
+        <w:rFonts w:ascii="Symbol" w:hAnsi="Symbol" w:hint="default"/>
+      </w:rPr>
+    </w:lvl>
+    <w:lvl w:ilvl="1" w:tplc="04130003" w:tentative="1">
+      <w:start w:val="1"/>
+      <w:numFmt w:val="bullet"/>
+      <w:lvlText w:val="o"/>
+      <w:lvlJc w:val="left"/>
+      <w:pPr>
+        <w:ind w:left="1440" w:hanging="360"/>
+      </w:pPr>
+      <w:rPr>
+        <w:rFonts w:ascii="Courier New" w:hAnsi="Courier New" w:cs="Courier New" w:hint="default"/>
+      </w:rPr>
+    </w:lvl>
+    <w:lvl w:ilvl="2" w:tplc="04130005" w:tentative="1">
+      <w:start w:val="1"/>
+      <w:numFmt w:val="bullet"/>
+      <w:lvlText w:val=""/>
+      <w:lvlJc w:val="left"/>
+      <w:pPr>
+        <w:ind w:left="2160" w:hanging="360"/>
+      </w:pPr>
+      <w:rPr>
+        <w:rFonts w:ascii="Wingdings" w:hAnsi="Wingdings" w:hint="default"/>
+      </w:rPr>
+    </w:lvl>
+    <w:lvl w:ilvl="3" w:tplc="04130001" w:tentative="1">
+      <w:start w:val="1"/>
+      <w:numFmt w:val="bullet"/>
+      <w:lvlText w:val=""/>
+      <w:lvlJc w:val="left"/>
+      <w:pPr>
+        <w:ind w:left="2880" w:hanging="360"/>
+      </w:pPr>
+      <w:rPr>
+        <w:rFonts w:ascii="Symbol" w:hAnsi="Symbol" w:hint="default"/>
+      </w:rPr>
+    </w:lvl>
+    <w:lvl w:ilvl="4" w:tplc="04130003" w:tentative="1">
+      <w:start w:val="1"/>
+      <w:numFmt w:val="bullet"/>
+      <w:lvlText w:val="o"/>
+      <w:lvlJc w:val="left"/>
+      <w:pPr>
+        <w:ind w:left="3600" w:hanging="360"/>
+      </w:pPr>
+      <w:rPr>
+        <w:rFonts w:ascii="Courier New" w:hAnsi="Courier New" w:cs="Courier New" w:hint="default"/>
+      </w:rPr>
+    </w:lvl>
+    <w:lvl w:ilvl="5" w:tplc="04130005" w:tentative="1">
+      <w:start w:val="1"/>
+      <w:numFmt w:val="bullet"/>
+      <w:lvlText w:val=""/>
+      <w:lvlJc w:val="left"/>
+      <w:pPr>
+        <w:ind w:left="4320" w:hanging="360"/>
+      </w:pPr>
+      <w:rPr>
+        <w:rFonts w:ascii="Wingdings" w:hAnsi="Wingdings" w:hint="default"/>
+      </w:rPr>
+    </w:lvl>
+    <w:lvl w:ilvl="6" w:tplc="04130001" w:tentative="1">
+      <w:start w:val="1"/>
+      <w:numFmt w:val="bullet"/>
+      <w:lvlText w:val=""/>
+      <w:lvlJc w:val="left"/>
+      <w:pPr>
+        <w:ind w:left="5040" w:hanging="360"/>
+      </w:pPr>
+      <w:rPr>
+        <w:rFonts w:ascii="Symbol" w:hAnsi="Symbol" w:hint="default"/>
+      </w:rPr>
+    </w:lvl>
+    <w:lvl w:ilvl="7" w:tplc="04130003" w:tentative="1">
+      <w:start w:val="1"/>
+      <w:numFmt w:val="bullet"/>
+      <w:lvlText w:val="o"/>
+      <w:lvlJc w:val="left"/>
+      <w:pPr>
+        <w:ind w:left="5760" w:hanging="360"/>
+      </w:pPr>
+      <w:rPr>
+        <w:rFonts w:ascii="Courier New" w:hAnsi="Courier New" w:cs="Courier New" w:hint="default"/>
+      </w:rPr>
+    </w:lvl>
+    <w:lvl w:ilvl="8" w:tplc="04130005" w:tentative="1">
+      <w:start w:val="1"/>
+      <w:numFmt w:val="bullet"/>
+      <w:lvlText w:val=""/>
+      <w:lvlJc w:val="left"/>
+      <w:pPr>
+        <w:ind w:left="6480" w:hanging="360"/>
+      </w:pPr>
+      <w:rPr>
+        <w:rFonts w:ascii="Wingdings" w:hAnsi="Wingdings" w:hint="default"/>
+      </w:rPr>
+    </w:lvl>
+  </w:abstractNum>
+  <w:abstractNum w:abstractNumId="5" w15:restartNumberingAfterBreak="0">
     <w:nsid w:val="766F4BAA"/>
     <w:multiLevelType w:val="multilevel"/>
     <w:tmpl w:val="04130025"/>
@@ -8647,10 +8939,13 @@
     <w:abstractNumId w:val="3"/>
   </w:num>
   <w:num w:numId="4" w16cid:durableId="819811793">
-    <w:abstractNumId w:val="4"/>
+    <w:abstractNumId w:val="5"/>
   </w:num>
   <w:num w:numId="5" w16cid:durableId="947734301">
     <w:abstractNumId w:val="0"/>
+  </w:num>
+  <w:num w:numId="6" w16cid:durableId="1827739845">
+    <w:abstractNumId w:val="4"/>
   </w:num>
 </w:numbering>
 </file>

</xml_diff>

<commit_message>
nf 4.5.1 4.6.1 voor Client toegevoegd
</commit_message>
<xml_diff>
--- a/2324 semester 1/Studentenhandleiding Showcase.docx
+++ b/2324 semester 1/Studentenhandleiding Showcase.docx
@@ -7879,6 +7879,128 @@
           </w:p>
         </w:tc>
       </w:tr>
+      <w:tr>
+        <w:tc>
+          <w:tcPr>
+            <w:tcW w:w="2376" w:type="dxa"/>
+          </w:tcPr>
+          <w:p>
+            <w:pPr>
+              <w:rPr>
+                <w:i/>
+                <w:iCs/>
+              </w:rPr>
+            </w:pPr>
+            <w:r>
+              <w:rPr>
+                <w:i/>
+                <w:iCs/>
+              </w:rPr>
+              <w:t>Client</w:t>
+            </w:r>
+          </w:p>
+        </w:tc>
+        <w:tc>
+          <w:tcPr>
+            <w:tcW w:w="6836" w:type="dxa"/>
+          </w:tcPr>
+          <w:p>
+            <w:pPr>
+              <w:rPr>
+                <w:i/>
+                <w:iCs/>
+              </w:rPr>
+            </w:pPr>
+            <w:r>
+              <w:rPr>
+                <w:i/>
+                <w:iCs/>
+              </w:rPr>
+              <w:t xml:space="preserve">De front-end van de Showcase is (deels) ontwikkeld met </w:t>
+            </w:r>
+            <w:proofErr w:type="spellStart"/>
+            <w:r>
+              <w:rPr>
+                <w:i/>
+                <w:iCs/>
+              </w:rPr>
+              <w:t>webcomponents</w:t>
+            </w:r>
+            <w:proofErr w:type="spellEnd"/>
+            <w:r>
+              <w:rPr>
+                <w:i/>
+                <w:iCs/>
+              </w:rPr>
+              <w:t xml:space="preserve"> óf een hedendaags Javascript/Typescript </w:t>
+            </w:r>
+            <w:proofErr w:type="spellStart"/>
+            <w:r>
+              <w:rPr>
+                <w:i/>
+                <w:iCs/>
+              </w:rPr>
+              <w:t>framework</w:t>
+            </w:r>
+            <w:proofErr w:type="spellEnd"/>
+            <w:r>
+              <w:rPr>
+                <w:i/>
+                <w:iCs/>
+              </w:rPr>
+              <w:t xml:space="preserve"> (zoals </w:t>
+            </w:r>
+            <w:proofErr w:type="spellStart"/>
+            <w:r>
+              <w:rPr>
+                <w:i/>
+                <w:iCs/>
+              </w:rPr>
+              <w:t>React</w:t>
+            </w:r>
+            <w:proofErr w:type="spellEnd"/>
+            <w:r>
+              <w:rPr>
+                <w:i/>
+                <w:iCs/>
+              </w:rPr>
+              <w:t xml:space="preserve">, </w:t>
+            </w:r>
+            <w:proofErr w:type="spellStart"/>
+            <w:r>
+              <w:rPr>
+                <w:i/>
+                <w:iCs/>
+              </w:rPr>
+              <w:t>VueJS</w:t>
+            </w:r>
+            <w:proofErr w:type="spellEnd"/>
+            <w:r>
+              <w:rPr>
+                <w:i/>
+                <w:iCs/>
+              </w:rPr>
+              <w:t xml:space="preserve">, </w:t>
+            </w:r>
+            <w:proofErr w:type="spellStart"/>
+            <w:r>
+              <w:rPr>
+                <w:i/>
+                <w:iCs/>
+              </w:rPr>
+              <w:t>Svelte</w:t>
+            </w:r>
+            <w:proofErr w:type="spellEnd"/>
+            <w:r>
+              <w:rPr>
+                <w:i/>
+                <w:iCs/>
+              </w:rPr>
+              <w:t>, etc.)</w:t>
+            </w:r>
+          </w:p>
+        </w:tc>
+      </w:tr>
     </w:tbl>
     <w:p/>
     <w:p>
@@ -8161,6 +8283,64 @@
                 <w:iCs/>
               </w:rPr>
               <w:t xml:space="preserve"> toegepast.</w:t>
+            </w:r>
+          </w:p>
+        </w:tc>
+      </w:tr>
+      <w:tr>
+        <w:tc>
+          <w:tcPr>
+            <w:tcW w:w="2376" w:type="dxa"/>
+          </w:tcPr>
+          <w:p>
+            <w:pPr>
+              <w:rPr>
+                <w:i/>
+                <w:iCs/>
+              </w:rPr>
+            </w:pPr>
+            <w:r>
+              <w:rPr>
+                <w:i/>
+                <w:iCs/>
+              </w:rPr>
+              <w:t>Client</w:t>
+            </w:r>
+          </w:p>
+        </w:tc>
+        <w:tc>
+          <w:tcPr>
+            <w:tcW w:w="6836" w:type="dxa"/>
+          </w:tcPr>
+          <w:p>
+            <w:pPr>
+              <w:rPr>
+                <w:i/>
+                <w:iCs/>
+              </w:rPr>
+            </w:pPr>
+            <w:r>
+              <w:rPr>
+                <w:i/>
+                <w:iCs/>
+              </w:rPr>
+              <w:t xml:space="preserve">De front-end van de Showcase is (deels) getest met </w:t>
+            </w:r>
+            <w:proofErr w:type="spellStart"/>
+            <w:r>
+              <w:rPr>
+                <w:i/>
+                <w:iCs/>
+              </w:rPr>
+              <w:t>Cypress</w:t>
+            </w:r>
+            <w:proofErr w:type="spellEnd"/>
+            <w:r>
+              <w:rPr>
+                <w:i/>
+                <w:iCs/>
+              </w:rPr>
+              <w:t>. Alle verschillende test technieken zijn gebruikt.</w:t>
             </w:r>
           </w:p>
         </w:tc>

</xml_diff>